<commit_message>
Added Updated Group 3 Requirements Document
Added Updated Group 3 Requirements Document by uploading new updated file since I do not know how to update the existing file
</commit_message>
<xml_diff>
--- a/Group 3 Requirements Document.docx
+++ b/Group 3 Requirements Document.docx
@@ -7752,7 +7752,24 @@
           <w:color w:val="7030a0"/>
           <w:rtl w:val="0"/>
         </w:rPr>
-        <w:t xml:space="preserve">3.1.2.4 Employees will be able to open, close, and freeze customer accounts.</w:t>
+        <w:t xml:space="preserve">3.1.2.5 Employees should be able to open, close, and freeze customer accounts.</w:t>
+      </w:r>
+    </w:p>
+    <w:p>
+      <w:pPr>
+        <w:spacing w:before="80" w:lineRule="auto"/>
+        <w:ind w:left="1440" w:firstLine="0"/>
+        <w:jc w:val="both"/>
+        <w:rPr>
+          <w:color w:val="7030a0"/>
+        </w:rPr>
+      </w:pPr>
+      <w:r>
+        <w:rPr>
+          <w:color w:val="7030a0"/>
+          <w:rtl w:val="0"/>
+        </w:rPr>
+        <w:t xml:space="preserve">3.1.3.6 Employees should be able to transfer money between customer accounts</w:t>
       </w:r>
       <w:bookmarkStart w:colFirst="0" w:colLast="0" w:name="bookmark=id.z337ya" w:id="15"/>
       <w:bookmarkEnd w:id="15"/>
@@ -7835,28 +7852,11 @@
         </w:rPr>
         <w:t xml:space="preserve">3.1.3.3 Users should be able to withdraw money from their account while not being able to over withdraw from their account.</w:t>
       </w:r>
-      <w:r>
-        <w:rPr>
-          <w:rtl w:val="0"/>
-        </w:rPr>
-      </w:r>
     </w:p>
     <w:p>
       <w:pPr>
-        <w:keepNext w:val="0"/>
-        <w:keepLines w:val="0"/>
-        <w:pageBreakBefore w:val="0"/>
-        <w:widowControl w:val="1"/>
-        <w:pBdr>
-          <w:top w:space="0" w:sz="0" w:val="nil"/>
-          <w:left w:space="0" w:sz="0" w:val="nil"/>
-          <w:bottom w:space="0" w:sz="0" w:val="nil"/>
-          <w:right w:space="0" w:sz="0" w:val="nil"/>
-          <w:between w:space="0" w:sz="0" w:val="nil"/>
-        </w:pBdr>
-        <w:shd w:fill="auto" w:val="clear"/>
-        <w:spacing w:after="0" w:before="80" w:line="240" w:lineRule="auto"/>
-        <w:ind w:left="1440" w:right="0" w:firstLine="0"/>
+        <w:spacing w:before="80" w:lineRule="auto"/>
+        <w:ind w:left="1440" w:firstLine="0"/>
         <w:jc w:val="both"/>
         <w:rPr>
           <w:rFonts w:ascii="Times New Roman" w:cs="Times New Roman" w:eastAsia="Times New Roman" w:hAnsi="Times New Roman"/>
@@ -7872,6 +7872,13 @@
           <w:vertAlign w:val="baseline"/>
         </w:rPr>
       </w:pPr>
+      <w:r>
+        <w:rPr>
+          <w:color w:val="7030a0"/>
+          <w:rtl w:val="0"/>
+        </w:rPr>
+        <w:t xml:space="preserve">3.1.3.4 Users should be able to transfer money between their accounts.</w:t>
+      </w:r>
       <w:r>
         <w:rPr>
           <w:rtl w:val="0"/>
@@ -10654,7 +10661,7 @@
 
 <file path=customXML/item1.xml><?xml version="1.0" encoding="utf-8"?>
 <go:gDocsCustomXmlDataStorage xmlns:go="http://customooxmlschemas.google.com/" xmlns:r="http://schemas.openxmlformats.org/officeDocument/2006/relationships">
-  <go:docsCustomData xmlns:go="http://customooxmlschemas.google.com/" roundtripDataSignature="AMtx7mjqSzfdYdPIe5JsWbadJXTHisw//A==">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</go:docsCustomData>
+  <go:docsCustomData xmlns:go="http://customooxmlschemas.google.com/" roundtripDataSignature="AMtx7mjqSzfdYdPIe5JsWbadJXTHisw//A==">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</go:docsCustomData>
 </go:gDocsCustomXmlDataStorage>
 </file>
 

</xml_diff>